<commit_message>
added introduction and grammar check
</commit_message>
<xml_diff>
--- a/documentation/Bioinf_dokumentacija.docx
+++ b/documentation/Bioinf_dokumentacija.docx
@@ -354,117 +354,381 @@
     <w:p>
       <w:pPr>
         <w:spacing w:line="360" w:lineRule="auto"/>
-      </w:pPr>
-      <w:r>
-        <w:t xml:space="preserve">Za što općenito služi de </w:t>
-      </w:r>
-      <w:proofErr w:type="spellStart"/>
-      <w:r>
-        <w:t>Brujin</w:t>
-      </w:r>
-      <w:proofErr w:type="spellEnd"/>
-      <w:r>
-        <w:t xml:space="preserve"> graf i koji je bio zadatak ovog projekta</w:t>
-      </w:r>
-    </w:p>
-    <w:p>
-      <w:pPr>
-        <w:spacing w:line="360" w:lineRule="auto"/>
-      </w:pPr>
-    </w:p>
-    <w:p>
-      <w:pPr>
-        <w:spacing w:line="360" w:lineRule="auto"/>
-      </w:pPr>
-    </w:p>
-    <w:p>
-      <w:pPr>
-        <w:spacing w:line="360" w:lineRule="auto"/>
-      </w:pPr>
-    </w:p>
-    <w:p>
-      <w:pPr>
-        <w:spacing w:line="360" w:lineRule="auto"/>
-      </w:pPr>
-    </w:p>
-    <w:p>
-      <w:pPr>
-        <w:spacing w:line="360" w:lineRule="auto"/>
-      </w:pPr>
-    </w:p>
-    <w:p>
-      <w:pPr>
-        <w:spacing w:line="360" w:lineRule="auto"/>
-      </w:pPr>
-    </w:p>
-    <w:p>
-      <w:pPr>
-        <w:spacing w:line="360" w:lineRule="auto"/>
-      </w:pPr>
-    </w:p>
-    <w:p>
-      <w:pPr>
-        <w:spacing w:line="360" w:lineRule="auto"/>
-      </w:pPr>
-    </w:p>
-    <w:p>
-      <w:pPr>
-        <w:spacing w:line="360" w:lineRule="auto"/>
-      </w:pPr>
-    </w:p>
-    <w:p>
-      <w:pPr>
-        <w:spacing w:line="360" w:lineRule="auto"/>
-      </w:pPr>
-    </w:p>
-    <w:p>
-      <w:pPr>
-        <w:spacing w:line="360" w:lineRule="auto"/>
-      </w:pPr>
-    </w:p>
-    <w:p>
-      <w:pPr>
-        <w:spacing w:line="360" w:lineRule="auto"/>
-      </w:pPr>
-    </w:p>
-    <w:p>
-      <w:pPr>
-        <w:spacing w:line="360" w:lineRule="auto"/>
-      </w:pPr>
-    </w:p>
-    <w:p>
-      <w:pPr>
-        <w:spacing w:line="360" w:lineRule="auto"/>
-      </w:pPr>
-    </w:p>
-    <w:p>
-      <w:pPr>
-        <w:spacing w:line="360" w:lineRule="auto"/>
-      </w:pPr>
-    </w:p>
-    <w:p>
-      <w:pPr>
-        <w:spacing w:line="360" w:lineRule="auto"/>
-      </w:pPr>
-    </w:p>
-    <w:p>
-      <w:pPr>
-        <w:spacing w:line="360" w:lineRule="auto"/>
-      </w:pPr>
-    </w:p>
-    <w:p>
-      <w:pPr>
-        <w:spacing w:line="360" w:lineRule="auto"/>
-      </w:pPr>
-    </w:p>
-    <w:p>
-      <w:pPr>
-        <w:spacing w:line="360" w:lineRule="auto"/>
-      </w:pPr>
-    </w:p>
-    <w:p>
-      <w:pPr>
-        <w:spacing w:line="360" w:lineRule="auto"/>
+        <w:jc w:val="both"/>
+        <w:rPr>
+          <w:sz w:val="24"/>
+          <w:szCs w:val="24"/>
+        </w:rPr>
+      </w:pPr>
+      <w:r>
+        <w:rPr>
+          <w:sz w:val="24"/>
+          <w:szCs w:val="24"/>
+        </w:rPr>
+        <w:t xml:space="preserve">De </w:t>
+      </w:r>
+      <w:proofErr w:type="spellStart"/>
+      <w:r>
+        <w:rPr>
+          <w:sz w:val="24"/>
+          <w:szCs w:val="24"/>
+        </w:rPr>
+        <w:t>Bruijnov</w:t>
+      </w:r>
+      <w:proofErr w:type="spellEnd"/>
+      <w:r>
+        <w:rPr>
+          <w:sz w:val="24"/>
+          <w:szCs w:val="24"/>
+        </w:rPr>
+        <w:t xml:space="preserve"> graf u originalnoj je definiciji predložio nizozemski matematičar </w:t>
+      </w:r>
+      <w:proofErr w:type="spellStart"/>
+      <w:r>
+        <w:rPr>
+          <w:sz w:val="24"/>
+          <w:szCs w:val="24"/>
+        </w:rPr>
+        <w:t>Nicolaas</w:t>
+      </w:r>
+      <w:proofErr w:type="spellEnd"/>
+      <w:r>
+        <w:rPr>
+          <w:sz w:val="24"/>
+          <w:szCs w:val="24"/>
+        </w:rPr>
+        <w:t xml:space="preserve"> de </w:t>
+      </w:r>
+      <w:proofErr w:type="spellStart"/>
+      <w:r>
+        <w:rPr>
+          <w:sz w:val="24"/>
+          <w:szCs w:val="24"/>
+        </w:rPr>
+        <w:t>Bruijn</w:t>
+      </w:r>
+      <w:proofErr w:type="spellEnd"/>
+      <w:r>
+        <w:rPr>
+          <w:sz w:val="24"/>
+          <w:szCs w:val="24"/>
+        </w:rPr>
+        <w:t xml:space="preserve"> 1946. godine s ciljem pronalaska najkraćeg cirkularnog </w:t>
+      </w:r>
+      <w:proofErr w:type="spellStart"/>
+      <w:r>
+        <w:rPr>
+          <w:sz w:val="24"/>
+          <w:szCs w:val="24"/>
+        </w:rPr>
+        <w:t>nadniza</w:t>
+      </w:r>
+      <w:proofErr w:type="spellEnd"/>
+      <w:r>
+        <w:rPr>
+          <w:sz w:val="24"/>
+          <w:szCs w:val="24"/>
+        </w:rPr>
+        <w:t xml:space="preserve"> koji sadrži sve moguće </w:t>
+      </w:r>
+      <w:proofErr w:type="spellStart"/>
+      <w:r>
+        <w:rPr>
+          <w:sz w:val="24"/>
+          <w:szCs w:val="24"/>
+        </w:rPr>
+        <w:t>podnizove</w:t>
+      </w:r>
+      <w:proofErr w:type="spellEnd"/>
+      <w:r>
+        <w:rPr>
+          <w:sz w:val="24"/>
+          <w:szCs w:val="24"/>
+        </w:rPr>
+        <w:t xml:space="preserve"> duljine k(k-</w:t>
+      </w:r>
+      <w:proofErr w:type="spellStart"/>
+      <w:r>
+        <w:rPr>
+          <w:sz w:val="24"/>
+          <w:szCs w:val="24"/>
+        </w:rPr>
+        <w:t>torke</w:t>
+      </w:r>
+      <w:proofErr w:type="spellEnd"/>
+      <w:r>
+        <w:rPr>
+          <w:sz w:val="24"/>
+          <w:szCs w:val="24"/>
+        </w:rPr>
+        <w:t>) pripadajuće abecede. U ovom je grafu svaka (k-1)-</w:t>
+      </w:r>
+      <w:proofErr w:type="spellStart"/>
+      <w:r>
+        <w:rPr>
+          <w:sz w:val="24"/>
+          <w:szCs w:val="24"/>
+        </w:rPr>
+        <w:t>torka</w:t>
+      </w:r>
+      <w:proofErr w:type="spellEnd"/>
+      <w:r>
+        <w:rPr>
+          <w:sz w:val="24"/>
+          <w:szCs w:val="24"/>
+        </w:rPr>
+        <w:t xml:space="preserve"> određene abecede predstavljena kao vrh, a 2 su vrha povezana bridom ako jedan vrh predstavlja k-1 prefiks, a drugi k-1 sufiks te k-</w:t>
+      </w:r>
+      <w:proofErr w:type="spellStart"/>
+      <w:r>
+        <w:rPr>
+          <w:sz w:val="24"/>
+          <w:szCs w:val="24"/>
+        </w:rPr>
+        <w:t>torke</w:t>
+      </w:r>
+      <w:proofErr w:type="spellEnd"/>
+      <w:r>
+        <w:rPr>
+          <w:sz w:val="24"/>
+          <w:szCs w:val="24"/>
+        </w:rPr>
+        <w:t>. Sam brid između 2 vrha predstavlja k-</w:t>
+      </w:r>
+      <w:proofErr w:type="spellStart"/>
+      <w:r>
+        <w:rPr>
+          <w:sz w:val="24"/>
+          <w:szCs w:val="24"/>
+        </w:rPr>
+        <w:t>torku</w:t>
+      </w:r>
+      <w:proofErr w:type="spellEnd"/>
+      <w:r>
+        <w:rPr>
+          <w:sz w:val="24"/>
+          <w:szCs w:val="24"/>
+        </w:rPr>
+        <w:t xml:space="preserve">. Možemo tako reći da De </w:t>
+      </w:r>
+      <w:proofErr w:type="spellStart"/>
+      <w:r>
+        <w:rPr>
+          <w:sz w:val="24"/>
+          <w:szCs w:val="24"/>
+        </w:rPr>
+        <w:t>Bruijnov</w:t>
+      </w:r>
+      <w:proofErr w:type="spellEnd"/>
+      <w:r>
+        <w:rPr>
+          <w:sz w:val="24"/>
+          <w:szCs w:val="24"/>
+        </w:rPr>
+        <w:t xml:space="preserve"> graf niza simbola S duljine n za neki prirodni broj k predstavlja usmjereni graf u kojem postoji čvor za svaki različiti </w:t>
+      </w:r>
+      <w:proofErr w:type="spellStart"/>
+      <w:r>
+        <w:rPr>
+          <w:sz w:val="24"/>
+          <w:szCs w:val="24"/>
+        </w:rPr>
+        <w:t>podniz</w:t>
+      </w:r>
+      <w:proofErr w:type="spellEnd"/>
+      <w:r>
+        <w:rPr>
+          <w:sz w:val="24"/>
+          <w:szCs w:val="24"/>
+        </w:rPr>
+        <w:t xml:space="preserve"> niza S duljine k, a bridovi grafa predstavljaju k-</w:t>
+      </w:r>
+      <w:proofErr w:type="spellStart"/>
+      <w:r>
+        <w:rPr>
+          <w:sz w:val="24"/>
+          <w:szCs w:val="24"/>
+        </w:rPr>
+        <w:t>torke</w:t>
+      </w:r>
+      <w:proofErr w:type="spellEnd"/>
+      <w:r>
+        <w:rPr>
+          <w:sz w:val="24"/>
+          <w:szCs w:val="24"/>
+        </w:rPr>
+        <w:t xml:space="preserve">. Prilikom izrade ovog projektnog zadatka nije se ostvarivao klasični već komprimirani De </w:t>
+      </w:r>
+      <w:proofErr w:type="spellStart"/>
+      <w:r>
+        <w:rPr>
+          <w:sz w:val="24"/>
+          <w:szCs w:val="24"/>
+        </w:rPr>
+        <w:t>Bruijnov</w:t>
+      </w:r>
+      <w:proofErr w:type="spellEnd"/>
+      <w:r>
+        <w:rPr>
+          <w:sz w:val="24"/>
+          <w:szCs w:val="24"/>
+        </w:rPr>
+        <w:t xml:space="preserve"> graf koji se dobiva spajanjem lanaca čvorova koji se ne granaju u jedan čvor s duljim </w:t>
+      </w:r>
+      <w:proofErr w:type="spellStart"/>
+      <w:r>
+        <w:rPr>
+          <w:sz w:val="24"/>
+          <w:szCs w:val="24"/>
+        </w:rPr>
+        <w:t>podnizom</w:t>
+      </w:r>
+      <w:proofErr w:type="spellEnd"/>
+      <w:r>
+        <w:rPr>
+          <w:sz w:val="24"/>
+          <w:szCs w:val="24"/>
+        </w:rPr>
+        <w:t xml:space="preserve">, odnosno </w:t>
+      </w:r>
+      <w:proofErr w:type="spellStart"/>
+      <w:r>
+        <w:rPr>
+          <w:sz w:val="24"/>
+          <w:szCs w:val="24"/>
+        </w:rPr>
+        <w:t>podnizom</w:t>
+      </w:r>
+      <w:proofErr w:type="spellEnd"/>
+      <w:r>
+        <w:rPr>
+          <w:sz w:val="24"/>
+          <w:szCs w:val="24"/>
+        </w:rPr>
+        <w:t xml:space="preserve"> duljim od konstantne duljine k koja je korištena u klasičnoj implementaciji. Za svaki čvor u komprimiranog De </w:t>
+      </w:r>
+      <w:proofErr w:type="spellStart"/>
+      <w:r>
+        <w:rPr>
+          <w:sz w:val="24"/>
+          <w:szCs w:val="24"/>
+        </w:rPr>
+        <w:t>Brujinovog</w:t>
+      </w:r>
+      <w:proofErr w:type="spellEnd"/>
+      <w:r>
+        <w:rPr>
+          <w:sz w:val="24"/>
+          <w:szCs w:val="24"/>
+        </w:rPr>
+        <w:t xml:space="preserve"> grafa koji ima samo jednog sljedbenika v i čvor v koji ima samo jednog prethodnika u stvara se novi zajednički čvor čiji su prethodnici jednaki prethodnicima čvora u, a sljedbenici jednaki sljedbenicima čvora v. Općenito takvi grafovi pogodni su za prikazivanje i pretraživanje </w:t>
+      </w:r>
+      <w:proofErr w:type="spellStart"/>
+      <w:r>
+        <w:rPr>
+          <w:sz w:val="24"/>
+          <w:szCs w:val="24"/>
+        </w:rPr>
+        <w:t>pangenoma</w:t>
+      </w:r>
+      <w:proofErr w:type="spellEnd"/>
+      <w:r>
+        <w:rPr>
+          <w:sz w:val="24"/>
+          <w:szCs w:val="24"/>
+        </w:rPr>
+        <w:t xml:space="preserve">, odnosno skupa DNA sekvenci jedinki najčešće iste ili slične vrste. De </w:t>
+      </w:r>
+      <w:proofErr w:type="spellStart"/>
+      <w:r>
+        <w:rPr>
+          <w:sz w:val="24"/>
+          <w:szCs w:val="24"/>
+        </w:rPr>
+        <w:t>Bruijnov</w:t>
+      </w:r>
+      <w:proofErr w:type="spellEnd"/>
+      <w:r>
+        <w:rPr>
+          <w:sz w:val="24"/>
+          <w:szCs w:val="24"/>
+        </w:rPr>
+        <w:t xml:space="preserve"> graf omogućuje prikaz svih sekvenci jednog niza </w:t>
+      </w:r>
+      <w:proofErr w:type="spellStart"/>
+      <w:r>
+        <w:rPr>
+          <w:sz w:val="24"/>
+          <w:szCs w:val="24"/>
+        </w:rPr>
+        <w:t>pan</w:t>
+      </w:r>
+      <w:proofErr w:type="spellEnd"/>
+      <w:r>
+        <w:rPr>
+          <w:sz w:val="24"/>
+          <w:szCs w:val="24"/>
+        </w:rPr>
+        <w:t>-genoma koji daje mogućnost razvoja algoritama za pretraživanje, ali i strukturi podataka korištenih u svrhu pronalaska ponavljajućeg uzorka među sekvencama.</w:t>
+      </w:r>
+    </w:p>
+    <w:p>
+      <w:pPr>
+        <w:spacing w:line="360" w:lineRule="auto"/>
+        <w:jc w:val="both"/>
+        <w:rPr>
+          <w:sz w:val="24"/>
+          <w:szCs w:val="24"/>
+        </w:rPr>
+      </w:pPr>
+      <w:r>
+        <w:rPr>
+          <w:sz w:val="24"/>
+          <w:szCs w:val="24"/>
+        </w:rPr>
+        <w:t xml:space="preserve">Cilj ovog projektnog zadatka je implementacija algoritma za konstrukciju bit vektora (Algoritam 1) te koristeći taj algoritam implementacija algoritma za konstrukciju implicitnog De </w:t>
+      </w:r>
+      <w:proofErr w:type="spellStart"/>
+      <w:r>
+        <w:rPr>
+          <w:sz w:val="24"/>
+          <w:szCs w:val="24"/>
+        </w:rPr>
+        <w:t>Bruijnovog</w:t>
+      </w:r>
+      <w:proofErr w:type="spellEnd"/>
+      <w:r>
+        <w:rPr>
+          <w:sz w:val="24"/>
+          <w:szCs w:val="24"/>
+        </w:rPr>
+        <w:t xml:space="preserve"> grafa(Algoritam 2). Implementacija algoritama primarno se bazira na </w:t>
+      </w:r>
+      <w:proofErr w:type="spellStart"/>
+      <w:r>
+        <w:rPr>
+          <w:sz w:val="24"/>
+          <w:szCs w:val="24"/>
+        </w:rPr>
+        <w:t>pseudokodu</w:t>
+      </w:r>
+      <w:proofErr w:type="spellEnd"/>
+      <w:r>
+        <w:rPr>
+          <w:sz w:val="24"/>
+          <w:szCs w:val="24"/>
+        </w:rPr>
+        <w:t xml:space="preserve"> originalnog rješenja [1]. U nastavku rada opisat će se i objasniti osnovne strukture i funkcije korištene u implementaciji algoritama, zatim će se pobliže objasniti algoritam jedan zajedno sa primjerom izvođenja, a jednako će se napraviti i za algoritam 2. Nadalje provesti će se analiza rezultata dobivenih usporedbom rješenja dobivenog kroz ovaj projekt s rješenjima originalne implementacije te će se na kraju izvesti zaključak o uspješnosti projekta.</w:t>
+      </w:r>
+    </w:p>
+    <w:p>
+      <w:pPr>
+        <w:spacing w:line="360" w:lineRule="auto"/>
+        <w:jc w:val="both"/>
+        <w:rPr>
+          <w:sz w:val="24"/>
+          <w:szCs w:val="24"/>
+        </w:rPr>
       </w:pPr>
     </w:p>
     <w:p>
@@ -598,6 +862,7 @@
     <w:p>
       <w:pPr>
         <w:spacing w:line="360" w:lineRule="auto"/>
+        <w:jc w:val="both"/>
         <w:rPr>
           <w:sz w:val="24"/>
           <w:szCs w:val="24"/>
@@ -760,23 +1025,14 @@
           <w:sz w:val="24"/>
           <w:szCs w:val="24"/>
         </w:rPr>
-        <w:t xml:space="preserve">, niz se nalazi u </w:t>
-      </w:r>
-      <w:proofErr w:type="spellStart"/>
-      <w:r>
-        <w:rPr>
-          <w:sz w:val="24"/>
-          <w:szCs w:val="24"/>
-        </w:rPr>
-        <w:t>intervelu</w:t>
-      </w:r>
-      <w:proofErr w:type="spellEnd"/>
-      <w:r>
-        <w:rPr>
-          <w:sz w:val="24"/>
-          <w:szCs w:val="24"/>
-        </w:rPr>
-        <w:t xml:space="preserve"> [lb .. lb+size-1]), duljine intervala (</w:t>
+        <w:t>, niz se nalazi u interva</w:t>
+      </w:r>
+      <w:r>
+        <w:rPr>
+          <w:sz w:val="24"/>
+          <w:szCs w:val="24"/>
+        </w:rPr>
+        <w:t>lu [lb .. lb+size-1]), duljine intervala (</w:t>
       </w:r>
       <w:proofErr w:type="spellStart"/>
       <w:r>
@@ -1004,6 +1260,7 @@
     <w:p>
       <w:pPr>
         <w:spacing w:line="360" w:lineRule="auto"/>
+        <w:jc w:val="both"/>
         <w:rPr>
           <w:sz w:val="24"/>
           <w:szCs w:val="24"/>
@@ -1248,7 +1505,21 @@
           <w:sz w:val="24"/>
           <w:szCs w:val="24"/>
         </w:rPr>
-        <w:t xml:space="preserve">Za generiranje BWT također je korištena gotova knjižnica no prvo se ulazni niz trebao promijeniti tako da su, kao što je ranije napomenuto, sekvence odvojene znakom „%“, a kraj naznačen znakom „\n“. Unutar </w:t>
+        <w:t>Za generiranje BWT također je korištena gotova knjižnica no prvo se ulazni niz trebao promijeniti tako da su, kao što je ranije napomenuto, sekvence odvojene znakom</w:t>
+      </w:r>
+      <w:r>
+        <w:rPr>
+          <w:sz w:val="24"/>
+          <w:szCs w:val="24"/>
+        </w:rPr>
+        <w:t xml:space="preserve"> „%“, a kraj naznačen znakom „\0</w:t>
+      </w:r>
+      <w:r>
+        <w:rPr>
+          <w:sz w:val="24"/>
+          <w:szCs w:val="24"/>
+        </w:rPr>
+        <w:t xml:space="preserve">“. Unutar </w:t>
       </w:r>
       <w:proofErr w:type="spellStart"/>
       <w:r>
@@ -1374,6 +1645,7 @@
     <w:p>
       <w:pPr>
         <w:spacing w:line="360" w:lineRule="auto"/>
+        <w:jc w:val="both"/>
         <w:rPr>
           <w:sz w:val="24"/>
           <w:szCs w:val="24"/>
@@ -1414,17 +1686,8 @@
           <w:sz w:val="24"/>
           <w:szCs w:val="24"/>
         </w:rPr>
-        <w:t xml:space="preserve">Općenito u C polju za </w:t>
-      </w:r>
-      <w:proofErr w:type="spellStart"/>
-      <w:r>
-        <w:rPr>
-          <w:sz w:val="24"/>
-          <w:szCs w:val="24"/>
-        </w:rPr>
-        <w:t>za</w:t>
-      </w:r>
-      <w:proofErr w:type="spellEnd"/>
+        <w:t>Općenito u C polju za</w:t>
+      </w:r>
       <w:r>
         <w:rPr>
           <w:sz w:val="24"/>
@@ -1473,6 +1736,7 @@
     <w:p>
       <w:pPr>
         <w:spacing w:line="360" w:lineRule="auto"/>
+        <w:jc w:val="both"/>
         <w:rPr>
           <w:sz w:val="24"/>
           <w:szCs w:val="24"/>
@@ -1780,7 +2044,7 @@
         <w:rPr>
           <w:sz w:val="24"/>
         </w:rPr>
-        <w:t>mera</w:t>
+        <w:t>torke</w:t>
       </w:r>
       <w:proofErr w:type="spellEnd"/>
       <w:r>
@@ -1827,19 +2091,7 @@
         <w:rPr>
           <w:sz w:val="24"/>
         </w:rPr>
-        <w:t xml:space="preserve"> Općenito bit vektor Br koncipiran je tako da je vrijednost njegove i-te pozicije 1 ako je S[SA(i), SA(i)+k-1] najveći desno ponavljajući niz te je S[SA(i)] leksikografski najveći ili najmanji sufiks početnog niza takav da mu je </w:t>
-      </w:r>
-      <w:r>
-        <w:rPr>
-          <w:sz w:val="24"/>
-        </w:rPr>
-        <w:t>S[SA(i), SA(i)+k-1]</w:t>
-      </w:r>
-      <w:r>
-        <w:rPr>
-          <w:sz w:val="24"/>
-        </w:rPr>
-        <w:t xml:space="preserve"> sufiks.</w:t>
+        <w:t xml:space="preserve"> Općenito bit vektor Br koncipiran je tako da je vrijednost njegove i-te pozicije 1 ako je S[SA(i), SA(i)+k-1] najveći desno ponavljajući niz te je S[SA(i)] leksikografski najveći ili najmanji sufiks početnog niza takav da mu je S[SA(i), SA(i)+k-1] sufiks.</w:t>
       </w:r>
       <w:r>
         <w:rPr>
@@ -1879,19 +2131,7 @@
         <w:rPr>
           <w:sz w:val="24"/>
         </w:rPr>
-        <w:t xml:space="preserve"> na i-toj poziciji ima 1 ako i samo ako S[SA(i), SA(i)+k-1] nije najveći desno ponavljajući niz te je S[SA(i)] leksikografski najveći sufiks početnog niza kojem je </w:t>
-      </w:r>
-      <w:r>
-        <w:rPr>
-          <w:sz w:val="24"/>
-        </w:rPr>
-        <w:t>S[SA(i), SA(i)+k-1]</w:t>
-      </w:r>
-      <w:r>
-        <w:rPr>
-          <w:sz w:val="24"/>
-        </w:rPr>
-        <w:t xml:space="preserve"> prefiks.</w:t>
+        <w:t xml:space="preserve"> na i-toj poziciji ima 1 ako i samo ako S[SA(i), SA(i)+k-1] nije najveći desno ponavljajući niz te je S[SA(i)] leksikografski najveći sufiks početnog niza kojem je S[SA(i), SA(i)+k-1] prefiks.</w:t>
       </w:r>
       <w:r>
         <w:rPr>
@@ -1946,7 +2186,31 @@
         <w:rPr>
           <w:sz w:val="24"/>
         </w:rPr>
-        <w:t xml:space="preserve"> dijelu programa računa se i BWT koji se koristi u ovom algoritmu. U ovoj programskoj implementaciji sama funkcija koja ostvaruje algoritam1 poziva se iz funkcije za ostvarivanje algoritma2.</w:t>
+        <w:t xml:space="preserve"> dijelu programa računa se i BWT koji se koristi u ovom algoritmu. U ovoj programskoj implementaciji sama funkcija koja ostvaruje algoritam</w:t>
+      </w:r>
+      <w:r>
+        <w:rPr>
+          <w:sz w:val="24"/>
+        </w:rPr>
+        <w:t xml:space="preserve"> </w:t>
+      </w:r>
+      <w:r>
+        <w:rPr>
+          <w:sz w:val="24"/>
+        </w:rPr>
+        <w:t>1 poziva se iz funkcije za ostvarivanje algoritma</w:t>
+      </w:r>
+      <w:r>
+        <w:rPr>
+          <w:sz w:val="24"/>
+        </w:rPr>
+        <w:t xml:space="preserve"> </w:t>
+      </w:r>
+      <w:r>
+        <w:rPr>
+          <w:sz w:val="24"/>
+        </w:rPr>
+        <w:t>2.</w:t>
       </w:r>
       <w:r>
         <w:rPr>
@@ -2280,505 +2544,523 @@
     <w:p/>
     <w:p/>
     <w:p/>
-    <w:p>
+    <w:p/>
+    <w:p/>
+    <w:p>
+      <w:pPr>
+        <w:pStyle w:val="Naslov1"/>
+        <w:spacing w:line="360" w:lineRule="auto"/>
+      </w:pPr>
+      <w:r>
+        <w:lastRenderedPageBreak/>
+        <w:t xml:space="preserve">4. </w:t>
+      </w:r>
+      <w:r>
+        <w:t>Algoritam 2: Konstrukcija implicitnog grafa</w:t>
+      </w:r>
+    </w:p>
+    <w:p/>
+    <w:p>
+      <w:pPr>
+        <w:pStyle w:val="Naslov2"/>
+        <w:spacing w:line="360" w:lineRule="auto"/>
+      </w:pPr>
+      <w:r>
+        <w:t xml:space="preserve">4.1 Opis </w:t>
+      </w:r>
+      <w:r>
+        <w:t xml:space="preserve">implementacije </w:t>
+      </w:r>
+      <w:r>
+        <w:t>algoritma</w:t>
+      </w:r>
+    </w:p>
+    <w:p/>
+    <w:p>
+      <w:pPr>
+        <w:spacing w:line="360" w:lineRule="auto"/>
+        <w:jc w:val="both"/>
+        <w:rPr>
+          <w:sz w:val="24"/>
+          <w:szCs w:val="24"/>
+        </w:rPr>
+      </w:pPr>
+      <w:r>
+        <w:rPr>
+          <w:sz w:val="24"/>
+          <w:szCs w:val="24"/>
+        </w:rPr>
+        <w:t xml:space="preserve">Rezultat drugog algoritma je konstruirani implicitni graf koji služi za reprezentaciju de </w:t>
+      </w:r>
+      <w:proofErr w:type="spellStart"/>
+      <w:r>
+        <w:rPr>
+          <w:sz w:val="24"/>
+          <w:szCs w:val="24"/>
+        </w:rPr>
+        <w:t>Bruijnovog</w:t>
+      </w:r>
+      <w:proofErr w:type="spellEnd"/>
+      <w:r>
+        <w:rPr>
+          <w:sz w:val="24"/>
+          <w:szCs w:val="24"/>
+        </w:rPr>
+        <w:t xml:space="preserve"> grafa.</w:t>
+      </w:r>
+      <w:r>
+        <w:rPr>
+          <w:sz w:val="24"/>
+          <w:szCs w:val="24"/>
+        </w:rPr>
+        <w:t xml:space="preserve"> </w:t>
+      </w:r>
+      <w:r>
+        <w:rPr>
+          <w:sz w:val="24"/>
+          <w:szCs w:val="24"/>
+        </w:rPr>
+        <w:t>Za konstrukciju implicitnog grafa koriste se bit vektori dobiveni algoritmom</w:t>
+      </w:r>
+      <w:r>
+        <w:rPr>
+          <w:sz w:val="24"/>
+          <w:szCs w:val="24"/>
+        </w:rPr>
+        <w:t xml:space="preserve"> </w:t>
+      </w:r>
+      <w:r>
+        <w:rPr>
+          <w:sz w:val="24"/>
+          <w:szCs w:val="24"/>
+        </w:rPr>
+        <w:t xml:space="preserve">1 opisanom u prethodnom poglavlju. </w:t>
+      </w:r>
+      <w:r>
+        <w:rPr>
+          <w:sz w:val="24"/>
+          <w:szCs w:val="24"/>
+        </w:rPr>
+        <w:t>Kao što je naznačeno algoritam 1 osim konstrukcije bit vektora dodaje i inicijalni čvor u graf.</w:t>
+      </w:r>
+      <w:r>
+        <w:rPr>
+          <w:sz w:val="24"/>
+          <w:szCs w:val="24"/>
+        </w:rPr>
+        <w:t xml:space="preserve"> U ovom algoritmu potrebno je najprije odrediti koliko je konačni broj čvorova te dodati završne čvorove u implicitni graf. </w:t>
+      </w:r>
+      <w:r>
+        <w:rPr>
+          <w:sz w:val="24"/>
+          <w:szCs w:val="24"/>
+        </w:rPr>
+        <w:t xml:space="preserve">Graf je kako je već napomenuto vektor elemenata tipa </w:t>
+      </w:r>
+      <w:proofErr w:type="spellStart"/>
+      <w:r>
+        <w:rPr>
+          <w:i/>
+          <w:sz w:val="24"/>
+          <w:szCs w:val="24"/>
+        </w:rPr>
+        <w:t>Node</w:t>
+      </w:r>
+      <w:proofErr w:type="spellEnd"/>
+      <w:r>
+        <w:rPr>
+          <w:i/>
+          <w:sz w:val="24"/>
+          <w:szCs w:val="24"/>
+        </w:rPr>
+        <w:t xml:space="preserve"> </w:t>
+      </w:r>
+      <w:r>
+        <w:rPr>
+          <w:sz w:val="24"/>
+          <w:szCs w:val="24"/>
+        </w:rPr>
+        <w:t xml:space="preserve">čija je struktura objašnjena u </w:t>
+      </w:r>
+      <w:r>
+        <w:rPr>
+          <w:sz w:val="24"/>
+          <w:szCs w:val="24"/>
+        </w:rPr>
+        <w:t>poglavlju 2.1.</w:t>
+      </w:r>
+      <w:r>
+        <w:rPr>
+          <w:sz w:val="24"/>
+          <w:szCs w:val="24"/>
+        </w:rPr>
+        <w:t xml:space="preserve"> Funkcija u kojoj je u ovom projektnom rješenju ostvarena implementacija ovog algoritma naziva se </w:t>
+      </w:r>
+      <w:proofErr w:type="spellStart"/>
+      <w:r>
+        <w:rPr>
+          <w:i/>
+          <w:sz w:val="24"/>
+          <w:szCs w:val="24"/>
+        </w:rPr>
+        <w:t>createCompressedGraph</w:t>
+      </w:r>
+      <w:proofErr w:type="spellEnd"/>
+      <w:r>
+        <w:rPr>
+          <w:sz w:val="24"/>
+          <w:szCs w:val="24"/>
+        </w:rPr>
+        <w:t xml:space="preserve"> </w:t>
+      </w:r>
+      <w:r>
+        <w:rPr>
+          <w:sz w:val="24"/>
+          <w:szCs w:val="24"/>
+        </w:rPr>
+        <w:t xml:space="preserve">te prima 3 ulazna parametra k, BWT i </w:t>
+      </w:r>
+      <w:r>
+        <w:rPr>
+          <w:sz w:val="24"/>
+          <w:szCs w:val="24"/>
+        </w:rPr>
+        <w:t>zastavica ispisa</w:t>
+      </w:r>
+      <w:r>
+        <w:rPr>
+          <w:sz w:val="24"/>
+          <w:szCs w:val="24"/>
+        </w:rPr>
+        <w:t xml:space="preserve">. </w:t>
+      </w:r>
+      <w:r>
+        <w:rPr>
+          <w:sz w:val="24"/>
+          <w:szCs w:val="24"/>
+        </w:rPr>
+        <w:t>Značenje i vrijednosti parametara k i BWT jednake su kao u algoritmu 1 te su opisani u prethodnom poglavlju. Posljednj</w:t>
+      </w:r>
+      <w:r>
+        <w:rPr>
+          <w:sz w:val="24"/>
+          <w:szCs w:val="24"/>
+        </w:rPr>
+        <w:t xml:space="preserve">i parametar služi kao zastavica te ako je njena vrijednost jednaka </w:t>
+      </w:r>
+      <w:proofErr w:type="spellStart"/>
+      <w:r>
+        <w:rPr>
+          <w:i/>
+          <w:sz w:val="24"/>
+          <w:szCs w:val="24"/>
+        </w:rPr>
+        <w:t>originalPrint</w:t>
+      </w:r>
+      <w:proofErr w:type="spellEnd"/>
+      <w:r>
+        <w:rPr>
+          <w:sz w:val="24"/>
+          <w:szCs w:val="24"/>
+        </w:rPr>
+        <w:t xml:space="preserve"> </w:t>
+      </w:r>
+      <w:r>
+        <w:rPr>
+          <w:sz w:val="24"/>
+          <w:szCs w:val="24"/>
+        </w:rPr>
+        <w:t xml:space="preserve">na ekran se ispisuje prve 2 vrijednosti rezultata, ako je njena vrijednost jednaka </w:t>
+      </w:r>
+      <w:proofErr w:type="spellStart"/>
+      <w:r>
+        <w:rPr>
+          <w:i/>
+          <w:sz w:val="24"/>
+          <w:szCs w:val="24"/>
+        </w:rPr>
+        <w:t>lastYearPrint</w:t>
+      </w:r>
+      <w:proofErr w:type="spellEnd"/>
+      <w:r>
+        <w:rPr>
+          <w:sz w:val="24"/>
+          <w:szCs w:val="24"/>
+        </w:rPr>
+        <w:t xml:space="preserve"> na ekran se ispisuje sve 4 vrijednosti rezultata. </w:t>
+      </w:r>
+      <w:r>
+        <w:rPr>
+          <w:sz w:val="24"/>
+          <w:szCs w:val="24"/>
+        </w:rPr>
+        <w:t>Ako ne postoji niti jedna od vrijednosti zastavica rezultat se ne ispisuje na ekran već se sve 4 vrijednosti ispisuju u datoteku. Posljednji parametar primarno se koristi u svrhu testiranja programskog koda.</w:t>
+      </w:r>
+      <w:r>
+        <w:rPr>
+          <w:sz w:val="24"/>
+          <w:szCs w:val="24"/>
+        </w:rPr>
+        <w:t xml:space="preserve">  Sam algoritam računa intervale sufiksnog polja za sve desno maksimalne </w:t>
+      </w:r>
+      <w:proofErr w:type="spellStart"/>
+      <w:r>
+        <w:rPr>
+          <w:sz w:val="24"/>
+          <w:szCs w:val="24"/>
+        </w:rPr>
+        <w:t>podnizove</w:t>
+      </w:r>
+      <w:proofErr w:type="spellEnd"/>
+      <w:r>
+        <w:rPr>
+          <w:sz w:val="24"/>
+          <w:szCs w:val="24"/>
+        </w:rPr>
+        <w:t xml:space="preserve"> duljine k. Nakon toga za svaki od tih </w:t>
+      </w:r>
+      <w:proofErr w:type="spellStart"/>
+      <w:r>
+        <w:rPr>
+          <w:sz w:val="24"/>
+          <w:szCs w:val="24"/>
+        </w:rPr>
+        <w:t>podnizova</w:t>
+      </w:r>
+      <w:proofErr w:type="spellEnd"/>
+      <w:r>
+        <w:rPr>
+          <w:sz w:val="24"/>
+          <w:szCs w:val="24"/>
+        </w:rPr>
+        <w:t xml:space="preserve"> koje možemo označiti kao </w:t>
+      </w:r>
+      <w:r>
+        <w:rPr>
+          <w:i/>
+          <w:sz w:val="24"/>
+          <w:szCs w:val="24"/>
+        </w:rPr>
+        <w:t>w</w:t>
+      </w:r>
+      <w:r>
+        <w:rPr>
+          <w:sz w:val="24"/>
+          <w:szCs w:val="24"/>
+        </w:rPr>
+        <w:t xml:space="preserve"> računa </w:t>
+      </w:r>
+      <w:proofErr w:type="spellStart"/>
+      <w:r>
+        <w:rPr>
+          <w:i/>
+          <w:sz w:val="24"/>
+          <w:szCs w:val="24"/>
+        </w:rPr>
+        <w:t>cw</w:t>
+      </w:r>
+      <w:proofErr w:type="spellEnd"/>
+      <w:r>
+        <w:rPr>
+          <w:sz w:val="24"/>
+          <w:szCs w:val="24"/>
+        </w:rPr>
+        <w:t xml:space="preserve"> intervale sufiksnog polja u kojem </w:t>
+      </w:r>
+      <w:r>
+        <w:rPr>
+          <w:i/>
+          <w:sz w:val="24"/>
+          <w:szCs w:val="24"/>
+        </w:rPr>
+        <w:t>c</w:t>
+      </w:r>
+      <w:r>
+        <w:rPr>
+          <w:sz w:val="24"/>
+          <w:szCs w:val="24"/>
+        </w:rPr>
+        <w:t xml:space="preserve"> predstavlja element abecede korištene u ovom programskom rješenju. </w:t>
+      </w:r>
+      <w:r>
+        <w:rPr>
+          <w:sz w:val="24"/>
+          <w:szCs w:val="24"/>
+        </w:rPr>
+        <w:t xml:space="preserve">Koristi se sada niz </w:t>
+      </w:r>
+      <w:r>
+        <w:rPr>
+          <w:i/>
+          <w:sz w:val="24"/>
+          <w:szCs w:val="24"/>
+        </w:rPr>
+        <w:t xml:space="preserve">u </w:t>
+      </w:r>
+      <w:r>
+        <w:rPr>
+          <w:sz w:val="24"/>
+          <w:szCs w:val="24"/>
+        </w:rPr>
+        <w:t xml:space="preserve">koji predstavlja vrijednost </w:t>
+      </w:r>
+      <w:proofErr w:type="spellStart"/>
+      <w:r>
+        <w:rPr>
+          <w:i/>
+          <w:sz w:val="24"/>
+          <w:szCs w:val="24"/>
+        </w:rPr>
+        <w:t>cw</w:t>
+      </w:r>
+      <w:proofErr w:type="spellEnd"/>
+      <w:r>
+        <w:rPr>
+          <w:sz w:val="24"/>
+          <w:szCs w:val="24"/>
+        </w:rPr>
+        <w:t xml:space="preserve"> te se računa </w:t>
+      </w:r>
+      <w:proofErr w:type="spellStart"/>
+      <w:r>
+        <w:rPr>
+          <w:i/>
+          <w:sz w:val="24"/>
+          <w:szCs w:val="24"/>
+        </w:rPr>
+        <w:t>cu</w:t>
+      </w:r>
+      <w:proofErr w:type="spellEnd"/>
+      <w:r>
+        <w:rPr>
+          <w:sz w:val="24"/>
+          <w:szCs w:val="24"/>
+        </w:rPr>
+        <w:t xml:space="preserve"> interval te tako dalje redom. </w:t>
+      </w:r>
+      <w:r>
+        <w:rPr>
+          <w:sz w:val="24"/>
+          <w:szCs w:val="24"/>
+        </w:rPr>
+        <w:t xml:space="preserve">Cijela procedura tako započinje sa svim desno maksimalnim </w:t>
+      </w:r>
+      <w:proofErr w:type="spellStart"/>
+      <w:r>
+        <w:rPr>
+          <w:sz w:val="24"/>
+          <w:szCs w:val="24"/>
+        </w:rPr>
+        <w:t>podnizovima</w:t>
+      </w:r>
+      <w:proofErr w:type="spellEnd"/>
+      <w:r>
+        <w:rPr>
+          <w:sz w:val="24"/>
+          <w:szCs w:val="24"/>
+        </w:rPr>
+        <w:t xml:space="preserve"> duljine k te ih proširuje koliko god može, na sve moguće načine, znak po znak.</w:t>
+      </w:r>
+      <w:r>
+        <w:rPr>
+          <w:sz w:val="24"/>
+          <w:szCs w:val="24"/>
+        </w:rPr>
+        <w:t xml:space="preserve"> Kao što je naznačeno na početku, algoritam 1 pronalazi sve desno maksimalne </w:t>
+      </w:r>
+      <w:proofErr w:type="spellStart"/>
+      <w:r>
+        <w:rPr>
+          <w:sz w:val="24"/>
+          <w:szCs w:val="24"/>
+        </w:rPr>
+        <w:t>podnizove</w:t>
+      </w:r>
+      <w:proofErr w:type="spellEnd"/>
+      <w:r>
+        <w:rPr>
+          <w:sz w:val="24"/>
+          <w:szCs w:val="24"/>
+        </w:rPr>
+        <w:t xml:space="preserve"> duljine k te dodaje početne čvorove u graf G koji predstavljanju njihove reprezentacije, a također se u red Q dodaju identifikatori za pojedini dodani čvor.</w:t>
+      </w:r>
+      <w:r>
+        <w:rPr>
+          <w:sz w:val="24"/>
+          <w:szCs w:val="24"/>
+        </w:rPr>
+        <w:t xml:space="preserve"> Algoritam 2 koji gradi implicitni graf redom uzima sve te čvorove prema indeksima pohranjenim u redu Q te ih proširuje u</w:t>
+      </w:r>
+      <w:r>
+        <w:rPr>
+          <w:sz w:val="24"/>
+          <w:szCs w:val="24"/>
+        </w:rPr>
+        <w:t>lijevo. Fun</w:t>
+      </w:r>
+      <w:r>
+        <w:rPr>
+          <w:sz w:val="24"/>
+          <w:szCs w:val="24"/>
+        </w:rPr>
+        <w:t>k</w:t>
+      </w:r>
+      <w:r>
+        <w:rPr>
+          <w:sz w:val="24"/>
+          <w:szCs w:val="24"/>
+        </w:rPr>
+        <w:t>c</w:t>
+      </w:r>
+      <w:r>
+        <w:rPr>
+          <w:sz w:val="24"/>
+          <w:szCs w:val="24"/>
+        </w:rPr>
+        <w:t xml:space="preserve">ija koja je korištena za pronalazak </w:t>
+      </w:r>
+      <w:proofErr w:type="spellStart"/>
+      <w:r>
+        <w:rPr>
+          <w:i/>
+          <w:sz w:val="24"/>
+          <w:szCs w:val="24"/>
+        </w:rPr>
+        <w:t>cw</w:t>
+      </w:r>
+      <w:proofErr w:type="spellEnd"/>
+      <w:r>
+        <w:rPr>
+          <w:sz w:val="24"/>
+          <w:szCs w:val="24"/>
+        </w:rPr>
+        <w:t xml:space="preserve"> intervala naziva se </w:t>
+      </w:r>
+      <w:proofErr w:type="spellStart"/>
+      <w:r>
+        <w:rPr>
+          <w:i/>
+          <w:sz w:val="24"/>
+          <w:szCs w:val="24"/>
+        </w:rPr>
+        <w:t>intervals_symbols</w:t>
+      </w:r>
+      <w:proofErr w:type="spellEnd"/>
+      <w:r>
+        <w:rPr>
+          <w:sz w:val="24"/>
+          <w:szCs w:val="24"/>
+        </w:rPr>
+        <w:t xml:space="preserve"> te je to gotov</w:t>
+      </w:r>
       <w:bookmarkStart w:id="0" w:name="_GoBack"/>
       <w:bookmarkEnd w:id="0"/>
-    </w:p>
-    <w:p/>
-    <w:p>
-      <w:pPr>
-        <w:pStyle w:val="Naslov1"/>
-        <w:spacing w:line="360" w:lineRule="auto"/>
-      </w:pPr>
-      <w:r>
-        <w:lastRenderedPageBreak/>
-        <w:t xml:space="preserve">4. </w:t>
-      </w:r>
-      <w:r>
-        <w:t>Algoritam 2: Konstrukcija implicitnog grafa</w:t>
-      </w:r>
-    </w:p>
-    <w:p/>
-    <w:p>
-      <w:pPr>
-        <w:pStyle w:val="Naslov2"/>
-        <w:spacing w:line="360" w:lineRule="auto"/>
-      </w:pPr>
-      <w:r>
-        <w:t xml:space="preserve">4.1 Opis </w:t>
-      </w:r>
-      <w:r>
-        <w:t xml:space="preserve">implementacije </w:t>
-      </w:r>
-      <w:r>
-        <w:t>algoritma</w:t>
-      </w:r>
-    </w:p>
-    <w:p/>
-    <w:p>
-      <w:pPr>
-        <w:spacing w:line="360" w:lineRule="auto"/>
-        <w:jc w:val="both"/>
-        <w:rPr>
-          <w:sz w:val="24"/>
-          <w:szCs w:val="24"/>
-        </w:rPr>
-      </w:pPr>
-      <w:r>
-        <w:rPr>
-          <w:sz w:val="24"/>
-          <w:szCs w:val="24"/>
-        </w:rPr>
-        <w:t xml:space="preserve">Rezultat drugog algoritma je konstruirani implicitni graf koji služi za reprezentaciju de </w:t>
-      </w:r>
-      <w:proofErr w:type="spellStart"/>
-      <w:r>
-        <w:rPr>
-          <w:sz w:val="24"/>
-          <w:szCs w:val="24"/>
-        </w:rPr>
-        <w:t>Bruijnovog</w:t>
-      </w:r>
-      <w:proofErr w:type="spellEnd"/>
-      <w:r>
-        <w:rPr>
-          <w:sz w:val="24"/>
-          <w:szCs w:val="24"/>
-        </w:rPr>
-        <w:t xml:space="preserve"> grafa.</w:t>
-      </w:r>
-      <w:r>
-        <w:rPr>
-          <w:sz w:val="24"/>
-          <w:szCs w:val="24"/>
-        </w:rPr>
-        <w:t xml:space="preserve"> </w:t>
-      </w:r>
-      <w:r>
-        <w:rPr>
-          <w:sz w:val="24"/>
-          <w:szCs w:val="24"/>
-        </w:rPr>
-        <w:t>Za konstrukciju implicitnog grafa koriste se bit vektori dobiveni algoritmom</w:t>
-      </w:r>
-      <w:r>
-        <w:rPr>
-          <w:sz w:val="24"/>
-          <w:szCs w:val="24"/>
-        </w:rPr>
-        <w:t xml:space="preserve"> </w:t>
-      </w:r>
-      <w:r>
-        <w:rPr>
-          <w:sz w:val="24"/>
-          <w:szCs w:val="24"/>
-        </w:rPr>
-        <w:t xml:space="preserve">1 opisanom u prethodnom poglavlju. </w:t>
-      </w:r>
-      <w:r>
-        <w:rPr>
-          <w:sz w:val="24"/>
-          <w:szCs w:val="24"/>
-        </w:rPr>
-        <w:t>Kao što je naznačeno algoritam 1 osim konstrukcije bit vektora dodaje i inicijalni čvor u graf.</w:t>
-      </w:r>
-      <w:r>
-        <w:rPr>
-          <w:sz w:val="24"/>
-          <w:szCs w:val="24"/>
-        </w:rPr>
-        <w:t xml:space="preserve"> U ovom algoritmu potrebno je najprije odrediti koliko je konačni broj čvorova te dodati završne čvorove u implicitni graf. </w:t>
-      </w:r>
-      <w:r>
-        <w:rPr>
-          <w:sz w:val="24"/>
-          <w:szCs w:val="24"/>
-        </w:rPr>
-        <w:t xml:space="preserve">Graf je kako je već napomenuto vektor elemenata tipa </w:t>
-      </w:r>
-      <w:proofErr w:type="spellStart"/>
-      <w:r>
-        <w:rPr>
-          <w:i/>
-          <w:sz w:val="24"/>
-          <w:szCs w:val="24"/>
-        </w:rPr>
-        <w:t>Node</w:t>
-      </w:r>
-      <w:proofErr w:type="spellEnd"/>
-      <w:r>
-        <w:rPr>
-          <w:i/>
-          <w:sz w:val="24"/>
-          <w:szCs w:val="24"/>
-        </w:rPr>
-        <w:t xml:space="preserve"> </w:t>
-      </w:r>
-      <w:r>
-        <w:rPr>
-          <w:sz w:val="24"/>
-          <w:szCs w:val="24"/>
-        </w:rPr>
-        <w:t xml:space="preserve">čija je struktura objašnjena u </w:t>
-      </w:r>
-      <w:r>
-        <w:rPr>
-          <w:sz w:val="24"/>
-          <w:szCs w:val="24"/>
-        </w:rPr>
-        <w:t>poglavlju 2.1.</w:t>
-      </w:r>
-      <w:r>
-        <w:rPr>
-          <w:sz w:val="24"/>
-          <w:szCs w:val="24"/>
-        </w:rPr>
-        <w:t xml:space="preserve"> Funkcija u kojoj je u ovom projektnom rješenju ostvarena implementacija ovog algoritma naziva se </w:t>
-      </w:r>
-      <w:proofErr w:type="spellStart"/>
-      <w:r>
-        <w:rPr>
-          <w:i/>
-          <w:sz w:val="24"/>
-          <w:szCs w:val="24"/>
-        </w:rPr>
-        <w:t>createCompressedGraph</w:t>
-      </w:r>
-      <w:proofErr w:type="spellEnd"/>
-      <w:r>
-        <w:rPr>
-          <w:sz w:val="24"/>
-          <w:szCs w:val="24"/>
-        </w:rPr>
-        <w:t xml:space="preserve"> </w:t>
-      </w:r>
-      <w:r>
-        <w:rPr>
-          <w:sz w:val="24"/>
-          <w:szCs w:val="24"/>
-        </w:rPr>
-        <w:t xml:space="preserve">te prima 3 ulazna parametra k, BWT i </w:t>
-      </w:r>
-      <w:r>
-        <w:rPr>
-          <w:sz w:val="24"/>
-          <w:szCs w:val="24"/>
-        </w:rPr>
-        <w:t>zastavica ispisa</w:t>
-      </w:r>
-      <w:r>
-        <w:rPr>
-          <w:sz w:val="24"/>
-          <w:szCs w:val="24"/>
-        </w:rPr>
-        <w:t xml:space="preserve">. </w:t>
-      </w:r>
-      <w:r>
-        <w:rPr>
-          <w:sz w:val="24"/>
-          <w:szCs w:val="24"/>
-        </w:rPr>
-        <w:t>Značenje i vrijednosti parametara k i BWT jednake su kao u algoritmu 1 te su opisani u prethodnom poglavlju. Posljednj</w:t>
-      </w:r>
-      <w:r>
-        <w:rPr>
-          <w:sz w:val="24"/>
-          <w:szCs w:val="24"/>
-        </w:rPr>
-        <w:t xml:space="preserve">i parametar služi kao zastavica te ako je njena vrijednost jednaka </w:t>
-      </w:r>
-      <w:proofErr w:type="spellStart"/>
-      <w:r>
-        <w:rPr>
-          <w:i/>
-          <w:sz w:val="24"/>
-          <w:szCs w:val="24"/>
-        </w:rPr>
-        <w:t>originalPrint</w:t>
-      </w:r>
-      <w:proofErr w:type="spellEnd"/>
-      <w:r>
-        <w:rPr>
-          <w:sz w:val="24"/>
-          <w:szCs w:val="24"/>
-        </w:rPr>
-        <w:t xml:space="preserve"> </w:t>
-      </w:r>
-      <w:r>
-        <w:rPr>
-          <w:sz w:val="24"/>
-          <w:szCs w:val="24"/>
-        </w:rPr>
-        <w:t xml:space="preserve">na ekran se ispisuje prve 2 vrijednosti rezultata, ako je njena vrijednost jednaka </w:t>
-      </w:r>
-      <w:proofErr w:type="spellStart"/>
-      <w:r>
-        <w:rPr>
-          <w:i/>
-          <w:sz w:val="24"/>
-          <w:szCs w:val="24"/>
-        </w:rPr>
-        <w:t>lastYearPrint</w:t>
-      </w:r>
-      <w:proofErr w:type="spellEnd"/>
-      <w:r>
-        <w:rPr>
-          <w:sz w:val="24"/>
-          <w:szCs w:val="24"/>
-        </w:rPr>
-        <w:t xml:space="preserve"> na ekran se ispisuje sve 4 vrijednosti rezultata. </w:t>
-      </w:r>
-      <w:r>
-        <w:rPr>
-          <w:sz w:val="24"/>
-          <w:szCs w:val="24"/>
-        </w:rPr>
-        <w:t>Ako ne postoji niti jedna od vrijednosti zastavica rezultat se ne ispisuje na ekran već se sve 4 vrijednosti ispisuju u datoteku. Posljednji parametar primarno se koristi u svrhu testiranja programskog koda.</w:t>
-      </w:r>
-      <w:r>
-        <w:rPr>
-          <w:sz w:val="24"/>
-          <w:szCs w:val="24"/>
-        </w:rPr>
-        <w:t xml:space="preserve">  Sam algoritam računa intervale sufiksnog polja za sve desno maksimalne </w:t>
-      </w:r>
-      <w:proofErr w:type="spellStart"/>
-      <w:r>
-        <w:rPr>
-          <w:sz w:val="24"/>
-          <w:szCs w:val="24"/>
-        </w:rPr>
-        <w:t>podnizove</w:t>
-      </w:r>
-      <w:proofErr w:type="spellEnd"/>
-      <w:r>
-        <w:rPr>
-          <w:sz w:val="24"/>
-          <w:szCs w:val="24"/>
-        </w:rPr>
-        <w:t xml:space="preserve"> duljine k. Nakon toga za svaki od tih </w:t>
-      </w:r>
-      <w:proofErr w:type="spellStart"/>
-      <w:r>
-        <w:rPr>
-          <w:sz w:val="24"/>
-          <w:szCs w:val="24"/>
-        </w:rPr>
-        <w:t>podnizova</w:t>
-      </w:r>
-      <w:proofErr w:type="spellEnd"/>
-      <w:r>
-        <w:rPr>
-          <w:sz w:val="24"/>
-          <w:szCs w:val="24"/>
-        </w:rPr>
-        <w:t xml:space="preserve"> koje možemo označiti kao </w:t>
-      </w:r>
-      <w:r>
-        <w:rPr>
-          <w:i/>
-          <w:sz w:val="24"/>
-          <w:szCs w:val="24"/>
-        </w:rPr>
-        <w:t>w</w:t>
-      </w:r>
-      <w:r>
-        <w:rPr>
-          <w:sz w:val="24"/>
-          <w:szCs w:val="24"/>
-        </w:rPr>
-        <w:t xml:space="preserve"> računa </w:t>
-      </w:r>
-      <w:proofErr w:type="spellStart"/>
-      <w:r>
-        <w:rPr>
-          <w:i/>
-          <w:sz w:val="24"/>
-          <w:szCs w:val="24"/>
-        </w:rPr>
-        <w:t>cw</w:t>
-      </w:r>
-      <w:proofErr w:type="spellEnd"/>
-      <w:r>
-        <w:rPr>
-          <w:sz w:val="24"/>
-          <w:szCs w:val="24"/>
-        </w:rPr>
-        <w:t xml:space="preserve"> intervale sufiksnog polja u kojem </w:t>
-      </w:r>
-      <w:r>
-        <w:rPr>
-          <w:i/>
-          <w:sz w:val="24"/>
-          <w:szCs w:val="24"/>
-        </w:rPr>
-        <w:t>c</w:t>
-      </w:r>
-      <w:r>
-        <w:rPr>
-          <w:sz w:val="24"/>
-          <w:szCs w:val="24"/>
-        </w:rPr>
-        <w:t xml:space="preserve"> predstavlja element abecede korištene u ovom programskom rješenju. </w:t>
-      </w:r>
-      <w:r>
-        <w:rPr>
-          <w:sz w:val="24"/>
-          <w:szCs w:val="24"/>
-        </w:rPr>
-        <w:t xml:space="preserve">Koristi se sada niz </w:t>
-      </w:r>
-      <w:r>
-        <w:rPr>
-          <w:i/>
-          <w:sz w:val="24"/>
-          <w:szCs w:val="24"/>
-        </w:rPr>
-        <w:t xml:space="preserve">u </w:t>
-      </w:r>
-      <w:r>
-        <w:rPr>
-          <w:sz w:val="24"/>
-          <w:szCs w:val="24"/>
-        </w:rPr>
-        <w:t xml:space="preserve">koji predstavlja vrijednost </w:t>
-      </w:r>
-      <w:proofErr w:type="spellStart"/>
-      <w:r>
-        <w:rPr>
-          <w:i/>
-          <w:sz w:val="24"/>
-          <w:szCs w:val="24"/>
-        </w:rPr>
-        <w:t>cw</w:t>
-      </w:r>
-      <w:proofErr w:type="spellEnd"/>
-      <w:r>
-        <w:rPr>
-          <w:sz w:val="24"/>
-          <w:szCs w:val="24"/>
-        </w:rPr>
-        <w:t xml:space="preserve"> te se računa </w:t>
-      </w:r>
-      <w:proofErr w:type="spellStart"/>
-      <w:r>
-        <w:rPr>
-          <w:i/>
-          <w:sz w:val="24"/>
-          <w:szCs w:val="24"/>
-        </w:rPr>
-        <w:t>cu</w:t>
-      </w:r>
-      <w:proofErr w:type="spellEnd"/>
-      <w:r>
-        <w:rPr>
-          <w:sz w:val="24"/>
-          <w:szCs w:val="24"/>
-        </w:rPr>
-        <w:t xml:space="preserve"> interval te tako dalje redom. </w:t>
-      </w:r>
-      <w:r>
-        <w:rPr>
-          <w:sz w:val="24"/>
-          <w:szCs w:val="24"/>
-        </w:rPr>
-        <w:t xml:space="preserve">Cijela procedura tako započinje sa svim desno maksimalnim </w:t>
-      </w:r>
-      <w:proofErr w:type="spellStart"/>
-      <w:r>
-        <w:rPr>
-          <w:sz w:val="24"/>
-          <w:szCs w:val="24"/>
-        </w:rPr>
-        <w:t>podnizovima</w:t>
-      </w:r>
-      <w:proofErr w:type="spellEnd"/>
-      <w:r>
-        <w:rPr>
-          <w:sz w:val="24"/>
-          <w:szCs w:val="24"/>
-        </w:rPr>
-        <w:t xml:space="preserve"> duljine k te ih proširuje koliko god može, na sve moguće načine, znak po znak.</w:t>
-      </w:r>
-      <w:r>
-        <w:rPr>
-          <w:sz w:val="24"/>
-          <w:szCs w:val="24"/>
-        </w:rPr>
-        <w:t xml:space="preserve"> Kao što je naznačeno na početku, algoritam 1 pronalazi sve desno maksimalne </w:t>
-      </w:r>
-      <w:proofErr w:type="spellStart"/>
-      <w:r>
-        <w:rPr>
-          <w:sz w:val="24"/>
-          <w:szCs w:val="24"/>
-        </w:rPr>
-        <w:t>podnizove</w:t>
-      </w:r>
-      <w:proofErr w:type="spellEnd"/>
-      <w:r>
-        <w:rPr>
-          <w:sz w:val="24"/>
-          <w:szCs w:val="24"/>
-        </w:rPr>
-        <w:t xml:space="preserve"> duljine k te dodaje početne čvorove u graf G koji predstavljanju njihove reprezentacije, a također se u red Q dodaju identifikatori za pojedini dodani čvor.</w:t>
-      </w:r>
-      <w:r>
-        <w:rPr>
-          <w:sz w:val="24"/>
-          <w:szCs w:val="24"/>
-        </w:rPr>
-        <w:t xml:space="preserve"> Algoritam 2 koji gradi implicitni graf redom uzima sve te čvorove prema indeksima pohranjenim u redu Q te ih proširuje ulijevo. </w:t>
-      </w:r>
-      <w:proofErr w:type="spellStart"/>
-      <w:r>
-        <w:rPr>
-          <w:sz w:val="24"/>
-          <w:szCs w:val="24"/>
-        </w:rPr>
-        <w:t>Funckija</w:t>
-      </w:r>
-      <w:proofErr w:type="spellEnd"/>
-      <w:r>
-        <w:rPr>
-          <w:sz w:val="24"/>
-          <w:szCs w:val="24"/>
-        </w:rPr>
-        <w:t xml:space="preserve"> koja je korištena za pronalazak </w:t>
-      </w:r>
-      <w:proofErr w:type="spellStart"/>
-      <w:r>
-        <w:rPr>
-          <w:i/>
-          <w:sz w:val="24"/>
-          <w:szCs w:val="24"/>
-        </w:rPr>
-        <w:t>cw</w:t>
-      </w:r>
-      <w:proofErr w:type="spellEnd"/>
-      <w:r>
-        <w:rPr>
-          <w:sz w:val="24"/>
-          <w:szCs w:val="24"/>
-        </w:rPr>
-        <w:t xml:space="preserve"> intervala naziva se </w:t>
-      </w:r>
-      <w:proofErr w:type="spellStart"/>
-      <w:r>
-        <w:rPr>
-          <w:i/>
-          <w:sz w:val="24"/>
-          <w:szCs w:val="24"/>
-        </w:rPr>
-        <w:t>intervals_symbols</w:t>
-      </w:r>
-      <w:proofErr w:type="spellEnd"/>
-      <w:r>
-        <w:rPr>
-          <w:sz w:val="24"/>
-          <w:szCs w:val="24"/>
-        </w:rPr>
-        <w:t xml:space="preserve"> te je to gotova funkcija iz knjižnice </w:t>
+      <w:r>
+        <w:rPr>
+          <w:sz w:val="24"/>
+          <w:szCs w:val="24"/>
+        </w:rPr>
+        <w:t xml:space="preserve">a funkcija iz knjižnice </w:t>
       </w:r>
       <w:proofErr w:type="spellStart"/>
       <w:r>
@@ -2848,17 +3130,8 @@
           <w:sz w:val="24"/>
           <w:szCs w:val="24"/>
         </w:rPr>
-        <w:t xml:space="preserve">snih intervala </w:t>
-      </w:r>
-      <w:proofErr w:type="spellStart"/>
-      <w:r>
-        <w:rPr>
-          <w:sz w:val="24"/>
-          <w:szCs w:val="24"/>
-        </w:rPr>
-        <w:t>snih</w:t>
-      </w:r>
-      <w:proofErr w:type="spellEnd"/>
+        <w:t>snih intervala svim</w:t>
+      </w:r>
       <w:r>
         <w:rPr>
           <w:sz w:val="24"/>
@@ -4215,7 +4488,7 @@
 </file>
 
 <file path=customXml/itemProps1.xml><?xml version="1.0" encoding="utf-8"?>
-<ds:datastoreItem xmlns:ds="http://schemas.openxmlformats.org/officeDocument/2006/customXml" ds:itemID="{3DA770A4-8CAD-49D9-BEE8-B36D2DBE320A}">
+<ds:datastoreItem xmlns:ds="http://schemas.openxmlformats.org/officeDocument/2006/customXml" ds:itemID="{765C3CA6-E4EE-40E1-9442-1031F07D7AD2}">
   <ds:schemaRefs>
     <ds:schemaRef ds:uri="http://schemas.openxmlformats.org/officeDocument/2006/bibliography"/>
   </ds:schemaRefs>

</xml_diff>